<commit_message>
ras le cul :)
</commit_message>
<xml_diff>
--- a/Projet Elec/Documentation/RAPPORT.docx
+++ b/Projet Elec/Documentation/RAPPORT.docx
@@ -3981,21 +3981,743 @@
       <w:r>
         <w:t>Fonction commune à tous les modules</w:t>
       </w:r>
+    </w:p>
+    <w:p/>
+    <w:p>
+      <w:pPr>
+        <w:pStyle w:val="ListParagraph"/>
+        <w:numPr>
+          <w:ilvl w:val="0"/>
+          <w:numId w:val="11"/>
+        </w:numPr>
+      </w:pPr>
+      <w:r>
+        <w:t>FP1 traitement numérique</w:t>
+      </w:r>
+    </w:p>
+    <w:p/>
+    <w:p>
+      <w:r>
+        <w:rPr>
+          <w:noProof/>
+          <w:lang w:val="en-US"/>
+        </w:rPr>
+        <w:drawing>
+          <wp:anchor distT="0" distB="0" distL="114300" distR="114300" simplePos="0" relativeHeight="251670528" behindDoc="0" locked="0" layoutInCell="1" allowOverlap="1" wp14:anchorId="2A2357FD" wp14:editId="33B8535B">
+            <wp:simplePos x="0" y="0"/>
+            <wp:positionH relativeFrom="column">
+              <wp:posOffset>342900</wp:posOffset>
+            </wp:positionH>
+            <wp:positionV relativeFrom="paragraph">
+              <wp:posOffset>30480</wp:posOffset>
+            </wp:positionV>
+            <wp:extent cx="4927600" cy="2217420"/>
+            <wp:effectExtent l="0" t="0" r="0" b="0"/>
+            <wp:wrapTight wrapText="bothSides">
+              <wp:wrapPolygon edited="0">
+                <wp:start x="0" y="0"/>
+                <wp:lineTo x="0" y="21278"/>
+                <wp:lineTo x="21489" y="21278"/>
+                <wp:lineTo x="21489" y="0"/>
+                <wp:lineTo x="0" y="0"/>
+              </wp:wrapPolygon>
+            </wp:wrapTight>
+            <wp:docPr id="12" name="Picture 12"/>
+            <wp:cNvGraphicFramePr>
+              <a:graphicFrameLocks xmlns:a="http://schemas.openxmlformats.org/drawingml/2006/main" noChangeAspect="1"/>
+            </wp:cNvGraphicFramePr>
+            <a:graphic xmlns:a="http://schemas.openxmlformats.org/drawingml/2006/main">
+              <a:graphicData uri="http://schemas.openxmlformats.org/drawingml/2006/picture">
+                <pic:pic xmlns:pic="http://schemas.openxmlformats.org/drawingml/2006/picture">
+                  <pic:nvPicPr>
+                    <pic:cNvPr id="0" name="Capture d’écran 2015-05-12 à 21.31.55.png"/>
+                    <pic:cNvPicPr/>
+                  </pic:nvPicPr>
+                  <pic:blipFill>
+                    <a:blip r:embed="rId23">
+                      <a:extLst>
+                        <a:ext uri="{28A0092B-C50C-407E-A947-70E740481C1C}">
+                          <a14:useLocalDpi xmlns:a14="http://schemas.microsoft.com/office/drawing/2010/main" val="0"/>
+                        </a:ext>
+                      </a:extLst>
+                    </a:blip>
+                    <a:stretch>
+                      <a:fillRect/>
+                    </a:stretch>
+                  </pic:blipFill>
+                  <pic:spPr>
+                    <a:xfrm>
+                      <a:off x="0" y="0"/>
+                      <a:ext cx="4927600" cy="2217420"/>
+                    </a:xfrm>
+                    <a:prstGeom prst="rect">
+                      <a:avLst/>
+                    </a:prstGeom>
+                  </pic:spPr>
+                </pic:pic>
+              </a:graphicData>
+            </a:graphic>
+            <wp14:sizeRelH relativeFrom="page">
+              <wp14:pctWidth>0</wp14:pctWidth>
+            </wp14:sizeRelH>
+            <wp14:sizeRelV relativeFrom="page">
+              <wp14:pctHeight>0</wp14:pctHeight>
+            </wp14:sizeRelV>
+          </wp:anchor>
+        </w:drawing>
+      </w:r>
+    </w:p>
+    <w:p>
+      <w:pPr>
+        <w:ind w:left="1800"/>
+      </w:pPr>
+    </w:p>
+    <w:p>
+      <w:r>
+        <w:t>Pour la réalisation de cette fonction, nous avons ajouté un quartz de 8MHz au microcontrôleur avec deux condensateurs de 15pF, reliés à la masse.  Nous avions calculé que le quartz nécessaire pour cette fonction serait de 5MHz, mais nous ne d</w:t>
+      </w:r>
+      <w:r>
+        <w:t>isposions que de quartz 8MHz à P</w:t>
+      </w:r>
+      <w:r>
+        <w:t>olytech.</w:t>
+      </w:r>
+    </w:p>
+    <w:p/>
+    <w:p>
+      <w:r>
+        <w:t xml:space="preserve">L’alimentation du microcontrôleur, </w:t>
+      </w:r>
+      <w:r>
+        <w:t xml:space="preserve"> la programmation, le res</w:t>
+      </w:r>
+      <w:r>
+        <w:t>e</w:t>
+      </w:r>
+      <w:r>
+        <w:t>t</w:t>
+      </w:r>
+      <w:r>
+        <w:t>, ain</w:t>
+      </w:r>
+      <w:r>
+        <w:t>si que la communication avec la fonction</w:t>
+      </w:r>
+      <w:r>
+        <w:t xml:space="preserve"> </w:t>
+      </w:r>
+      <w:r>
+        <w:t xml:space="preserve">communication sans fil sont câblés sur les pins du microcontrôleur prévu à cet effet. </w:t>
+      </w:r>
+    </w:p>
+    <w:p/>
+    <w:p/>
+    <w:p>
+      <w:r>
+        <w:rPr>
+          <w:noProof/>
+          <w:lang w:val="en-US"/>
+        </w:rPr>
+        <w:drawing>
+          <wp:anchor distT="0" distB="0" distL="114300" distR="114300" simplePos="0" relativeHeight="251671552" behindDoc="0" locked="0" layoutInCell="1" allowOverlap="1" wp14:anchorId="5C790BD8" wp14:editId="4C674CA2">
+            <wp:simplePos x="0" y="0"/>
+            <wp:positionH relativeFrom="column">
+              <wp:posOffset>-114300</wp:posOffset>
+            </wp:positionH>
+            <wp:positionV relativeFrom="paragraph">
+              <wp:posOffset>492760</wp:posOffset>
+            </wp:positionV>
+            <wp:extent cx="5270500" cy="3130550"/>
+            <wp:effectExtent l="0" t="0" r="12700" b="0"/>
+            <wp:wrapTight wrapText="bothSides">
+              <wp:wrapPolygon edited="0">
+                <wp:start x="0" y="0"/>
+                <wp:lineTo x="0" y="21381"/>
+                <wp:lineTo x="21548" y="21381"/>
+                <wp:lineTo x="21548" y="0"/>
+                <wp:lineTo x="0" y="0"/>
+              </wp:wrapPolygon>
+            </wp:wrapTight>
+            <wp:docPr id="14" name="Picture 14"/>
+            <wp:cNvGraphicFramePr>
+              <a:graphicFrameLocks xmlns:a="http://schemas.openxmlformats.org/drawingml/2006/main" noChangeAspect="1"/>
+            </wp:cNvGraphicFramePr>
+            <a:graphic xmlns:a="http://schemas.openxmlformats.org/drawingml/2006/main">
+              <a:graphicData uri="http://schemas.openxmlformats.org/drawingml/2006/picture">
+                <pic:pic xmlns:pic="http://schemas.openxmlformats.org/drawingml/2006/picture">
+                  <pic:nvPicPr>
+                    <pic:cNvPr id="0" name="Capture d’écran 2015-05-12 à 21.56.36.png"/>
+                    <pic:cNvPicPr/>
+                  </pic:nvPicPr>
+                  <pic:blipFill>
+                    <a:blip r:embed="rId24">
+                      <a:extLst>
+                        <a:ext uri="{28A0092B-C50C-407E-A947-70E740481C1C}">
+                          <a14:useLocalDpi xmlns:a14="http://schemas.microsoft.com/office/drawing/2010/main" val="0"/>
+                        </a:ext>
+                      </a:extLst>
+                    </a:blip>
+                    <a:stretch>
+                      <a:fillRect/>
+                    </a:stretch>
+                  </pic:blipFill>
+                  <pic:spPr>
+                    <a:xfrm>
+                      <a:off x="0" y="0"/>
+                      <a:ext cx="5270500" cy="3130550"/>
+                    </a:xfrm>
+                    <a:prstGeom prst="rect">
+                      <a:avLst/>
+                    </a:prstGeom>
+                  </pic:spPr>
+                </pic:pic>
+              </a:graphicData>
+            </a:graphic>
+            <wp14:sizeRelH relativeFrom="page">
+              <wp14:pctWidth>0</wp14:pctWidth>
+            </wp14:sizeRelH>
+            <wp14:sizeRelV relativeFrom="page">
+              <wp14:pctHeight>0</wp14:pctHeight>
+            </wp14:sizeRelV>
+          </wp:anchor>
+        </w:drawing>
+      </w:r>
+      <w:r>
+        <w:t xml:space="preserve">La fonction identification module nécessite 4 pins du microcontrolleur, nous avons choisit les pins : </w:t>
+      </w:r>
+      <w:r>
+        <w:t>RA0 à RA3</w:t>
+      </w:r>
+      <w:r>
+        <w:t>.</w:t>
+      </w:r>
+    </w:p>
+    <w:p/>
+    <w:p>
+      <w:pPr>
+        <w:pStyle w:val="ListParagraph"/>
+        <w:numPr>
+          <w:ilvl w:val="0"/>
+          <w:numId w:val="11"/>
+        </w:numPr>
+      </w:pPr>
+      <w:r>
+        <w:t>FP2 Communication sans fil</w:t>
+      </w:r>
+    </w:p>
+    <w:p/>
+    <w:p>
+      <w:r>
+        <w:t>Nous avons placé les modules XBee sur des shields. Sur  ces shields nous n’avions qu’à ajouter une source d’alimentation. 5V pour le module garage et 3.3V pour les modules météo.</w:t>
+      </w:r>
+      <w:r>
+        <w:t xml:space="preserve"> </w:t>
+      </w:r>
+      <w:r>
+        <w:t>Et les broches de communication Tx-Rx raccordés au microcontrôleur.</w:t>
+      </w:r>
+    </w:p>
+    <w:p/>
+    <w:p>
+      <w:pPr>
+        <w:pStyle w:val="Heading2"/>
+      </w:pPr>
+      <w:r>
+        <w:rPr>
+          <w:noProof/>
+          <w:lang w:val="en-US"/>
+        </w:rPr>
+        <w:drawing>
+          <wp:anchor distT="0" distB="0" distL="114300" distR="114300" simplePos="0" relativeHeight="251672576" behindDoc="0" locked="0" layoutInCell="1" allowOverlap="1" wp14:anchorId="082DA5EE" wp14:editId="585D8074">
+            <wp:simplePos x="0" y="0"/>
+            <wp:positionH relativeFrom="column">
+              <wp:posOffset>1485900</wp:posOffset>
+            </wp:positionH>
+            <wp:positionV relativeFrom="paragraph">
+              <wp:posOffset>48260</wp:posOffset>
+            </wp:positionV>
+            <wp:extent cx="2438400" cy="1625600"/>
+            <wp:effectExtent l="0" t="0" r="0" b="0"/>
+            <wp:wrapSquare wrapText="bothSides"/>
+            <wp:docPr id="15" name="Picture 15"/>
+            <wp:cNvGraphicFramePr>
+              <a:graphicFrameLocks xmlns:a="http://schemas.openxmlformats.org/drawingml/2006/main" noChangeAspect="1"/>
+            </wp:cNvGraphicFramePr>
+            <a:graphic xmlns:a="http://schemas.openxmlformats.org/drawingml/2006/main">
+              <a:graphicData uri="http://schemas.openxmlformats.org/drawingml/2006/picture">
+                <pic:pic xmlns:pic="http://schemas.openxmlformats.org/drawingml/2006/picture">
+                  <pic:nvPicPr>
+                    <pic:cNvPr id="0" name="Capture d’écran 2015-05-12 à 22.04.45.png"/>
+                    <pic:cNvPicPr/>
+                  </pic:nvPicPr>
+                  <pic:blipFill>
+                    <a:blip r:embed="rId25">
+                      <a:extLst>
+                        <a:ext uri="{28A0092B-C50C-407E-A947-70E740481C1C}">
+                          <a14:useLocalDpi xmlns:a14="http://schemas.microsoft.com/office/drawing/2010/main" val="0"/>
+                        </a:ext>
+                      </a:extLst>
+                    </a:blip>
+                    <a:stretch>
+                      <a:fillRect/>
+                    </a:stretch>
+                  </pic:blipFill>
+                  <pic:spPr>
+                    <a:xfrm>
+                      <a:off x="0" y="0"/>
+                      <a:ext cx="2438400" cy="1625600"/>
+                    </a:xfrm>
+                    <a:prstGeom prst="rect">
+                      <a:avLst/>
+                    </a:prstGeom>
+                  </pic:spPr>
+                </pic:pic>
+              </a:graphicData>
+            </a:graphic>
+            <wp14:sizeRelH relativeFrom="page">
+              <wp14:pctWidth>0</wp14:pctWidth>
+            </wp14:sizeRelH>
+            <wp14:sizeRelV relativeFrom="page">
+              <wp14:pctHeight>0</wp14:pctHeight>
+            </wp14:sizeRelV>
+          </wp:anchor>
+        </w:drawing>
+      </w:r>
+    </w:p>
+    <w:p/>
+    <w:p/>
+    <w:p/>
+    <w:p/>
+    <w:p/>
+    <w:p/>
+    <w:p/>
+    <w:p/>
+    <w:p>
+      <w:pPr>
+        <w:pStyle w:val="ListParagraph"/>
+        <w:numPr>
+          <w:ilvl w:val="0"/>
+          <w:numId w:val="11"/>
+        </w:numPr>
+      </w:pPr>
+      <w:r>
+        <w:t>FP4 Identification module</w:t>
+      </w:r>
+    </w:p>
+    <w:p/>
+    <w:p>
+      <w:r>
+        <w:rPr>
+          <w:noProof/>
+          <w:lang w:val="en-US"/>
+        </w:rPr>
+        <w:drawing>
+          <wp:anchor distT="0" distB="0" distL="114300" distR="114300" simplePos="0" relativeHeight="251673600" behindDoc="0" locked="0" layoutInCell="1" allowOverlap="1" wp14:anchorId="557A417F" wp14:editId="0E725D90">
+            <wp:simplePos x="0" y="0"/>
+            <wp:positionH relativeFrom="column">
+              <wp:posOffset>228600</wp:posOffset>
+            </wp:positionH>
+            <wp:positionV relativeFrom="paragraph">
+              <wp:posOffset>1191260</wp:posOffset>
+            </wp:positionV>
+            <wp:extent cx="5029200" cy="1828800"/>
+            <wp:effectExtent l="0" t="0" r="0" b="0"/>
+            <wp:wrapSquare wrapText="bothSides"/>
+            <wp:docPr id="16" name="Picture 16"/>
+            <wp:cNvGraphicFramePr>
+              <a:graphicFrameLocks xmlns:a="http://schemas.openxmlformats.org/drawingml/2006/main" noChangeAspect="1"/>
+            </wp:cNvGraphicFramePr>
+            <a:graphic xmlns:a="http://schemas.openxmlformats.org/drawingml/2006/main">
+              <a:graphicData uri="http://schemas.openxmlformats.org/drawingml/2006/picture">
+                <pic:pic xmlns:pic="http://schemas.openxmlformats.org/drawingml/2006/picture">
+                  <pic:nvPicPr>
+                    <pic:cNvPr id="0" name="Capture d’écran 2015-05-12 à 22.04.45.png"/>
+                    <pic:cNvPicPr/>
+                  </pic:nvPicPr>
+                  <pic:blipFill>
+                    <a:blip r:embed="rId26">
+                      <a:extLst>
+                        <a:ext uri="{28A0092B-C50C-407E-A947-70E740481C1C}">
+                          <a14:useLocalDpi xmlns:a14="http://schemas.microsoft.com/office/drawing/2010/main" val="0"/>
+                        </a:ext>
+                      </a:extLst>
+                    </a:blip>
+                    <a:stretch>
+                      <a:fillRect/>
+                    </a:stretch>
+                  </pic:blipFill>
+                  <pic:spPr>
+                    <a:xfrm>
+                      <a:off x="0" y="0"/>
+                      <a:ext cx="5029200" cy="1828800"/>
+                    </a:xfrm>
+                    <a:prstGeom prst="rect">
+                      <a:avLst/>
+                    </a:prstGeom>
+                  </pic:spPr>
+                </pic:pic>
+              </a:graphicData>
+            </a:graphic>
+            <wp14:sizeRelH relativeFrom="page">
+              <wp14:pctWidth>0</wp14:pctWidth>
+            </wp14:sizeRelH>
+            <wp14:sizeRelV relativeFrom="page">
+              <wp14:pctHeight>0</wp14:pctHeight>
+            </wp14:sizeRelV>
+          </wp:anchor>
+        </w:drawing>
+      </w:r>
+      <w:r>
+        <w:t xml:space="preserve">L’identification des modules ce fait grâce à des roues codeuses. Ces roues codeuses sont composées de 6 pins. 2 de ces pins sont reliés au VDD, les 4 autres sont reliés à la masse par le biais d’une résistance, ainsi qu’au microcontrôleur. Chacune de ces pins correspondent à une valeur, 1 2 4 ou 6. En fonction des pins active nous pouvons </w:t>
+      </w:r>
+      <w:r>
+        <w:t>récupérer la valeur de la roue codeuse.</w:t>
+      </w:r>
+    </w:p>
+    <w:p>
+      <w:r>
+        <w:t xml:space="preserve"> </w:t>
+      </w:r>
+    </w:p>
+    <w:p>
+      <w:pPr>
+        <w:pStyle w:val="Heading2"/>
+      </w:pPr>
+    </w:p>
+    <w:p>
+      <w:pPr>
+        <w:pStyle w:val="ListParagraph"/>
+        <w:numPr>
+          <w:ilvl w:val="0"/>
+          <w:numId w:val="11"/>
+        </w:numPr>
+      </w:pPr>
+      <w:r>
+        <w:t>FA2 Programmation microcontrôleur</w:t>
+      </w:r>
+    </w:p>
+    <w:p/>
+    <w:p>
+      <w:r>
+        <w:t>La programmation du microcontrôleur se fait par un boitier, le pickit3. Pour communiquer avec ce boitier, les différents modules doivent être muni d’un connecteur à 6 pins. 2 pins reliés à l’alimentation, 1 pin relié au PGC, 1 pin relié au PGD</w:t>
+      </w:r>
+      <w:r>
+        <w:t>, et enfin</w:t>
+      </w:r>
+      <w:r>
+        <w:t xml:space="preserve"> 1 pin relié au MCLR.</w:t>
+      </w:r>
+    </w:p>
+    <w:p>
+      <w:r>
+        <w:rPr>
+          <w:noProof/>
+          <w:lang w:val="en-US"/>
+        </w:rPr>
+        <w:drawing>
+          <wp:anchor distT="0" distB="0" distL="114300" distR="114300" simplePos="0" relativeHeight="251674624" behindDoc="0" locked="0" layoutInCell="1" allowOverlap="1" wp14:anchorId="0024D4CB" wp14:editId="0D6B12ED">
+            <wp:simplePos x="0" y="0"/>
+            <wp:positionH relativeFrom="column">
+              <wp:posOffset>1485900</wp:posOffset>
+            </wp:positionH>
+            <wp:positionV relativeFrom="paragraph">
+              <wp:posOffset>253365</wp:posOffset>
+            </wp:positionV>
+            <wp:extent cx="1955800" cy="1257300"/>
+            <wp:effectExtent l="0" t="0" r="0" b="12700"/>
+            <wp:wrapSquare wrapText="bothSides"/>
+            <wp:docPr id="17" name="Picture 17"/>
+            <wp:cNvGraphicFramePr>
+              <a:graphicFrameLocks xmlns:a="http://schemas.openxmlformats.org/drawingml/2006/main" noChangeAspect="1"/>
+            </wp:cNvGraphicFramePr>
+            <a:graphic xmlns:a="http://schemas.openxmlformats.org/drawingml/2006/main">
+              <a:graphicData uri="http://schemas.openxmlformats.org/drawingml/2006/picture">
+                <pic:pic xmlns:pic="http://schemas.openxmlformats.org/drawingml/2006/picture">
+                  <pic:nvPicPr>
+                    <pic:cNvPr id="0" name="Capture d’écran 2015-05-12 à 22.32.12.png"/>
+                    <pic:cNvPicPr/>
+                  </pic:nvPicPr>
+                  <pic:blipFill>
+                    <a:blip r:embed="rId27">
+                      <a:extLst>
+                        <a:ext uri="{28A0092B-C50C-407E-A947-70E740481C1C}">
+                          <a14:useLocalDpi xmlns:a14="http://schemas.microsoft.com/office/drawing/2010/main" val="0"/>
+                        </a:ext>
+                      </a:extLst>
+                    </a:blip>
+                    <a:stretch>
+                      <a:fillRect/>
+                    </a:stretch>
+                  </pic:blipFill>
+                  <pic:spPr>
+                    <a:xfrm>
+                      <a:off x="0" y="0"/>
+                      <a:ext cx="1955800" cy="1257300"/>
+                    </a:xfrm>
+                    <a:prstGeom prst="rect">
+                      <a:avLst/>
+                    </a:prstGeom>
+                  </pic:spPr>
+                </pic:pic>
+              </a:graphicData>
+            </a:graphic>
+            <wp14:sizeRelH relativeFrom="page">
+              <wp14:pctWidth>0</wp14:pctWidth>
+            </wp14:sizeRelH>
+            <wp14:sizeRelV relativeFrom="page">
+              <wp14:pctHeight>0</wp14:pctHeight>
+            </wp14:sizeRelV>
+          </wp:anchor>
+        </w:drawing>
+      </w:r>
+    </w:p>
+    <w:p>
+      <w:pPr>
+        <w:pStyle w:val="Heading2"/>
+      </w:pPr>
+    </w:p>
+    <w:p>
+      <w:pPr>
+        <w:pStyle w:val="Heading2"/>
+      </w:pPr>
+    </w:p>
+    <w:p>
+      <w:pPr>
+        <w:pStyle w:val="Heading2"/>
+      </w:pPr>
+    </w:p>
+    <w:p>
+      <w:pPr>
+        <w:pStyle w:val="Heading2"/>
+      </w:pPr>
+      <w:r>
+        <w:t>Module garage</w:t>
+      </w:r>
+    </w:p>
+    <w:p/>
+    <w:p>
+      <w:pPr>
+        <w:pStyle w:val="ListParagraph"/>
+        <w:numPr>
+          <w:ilvl w:val="0"/>
+          <w:numId w:val="11"/>
+        </w:numPr>
+      </w:pPr>
+      <w:r>
+        <w:t>FA1 Adaptation de tension</w:t>
+      </w:r>
+    </w:p>
+    <w:p/>
+    <w:p>
+      <w:r>
+        <w:t>Nous avons câblé le régulateur de tension comme en suivant la documentation technique fournie avec le composant. Les pins Sig In, On/Off et Pwr GND sont relié à la masse. En sortie de la pin OUT, nous avons placé une diode shotcky et une self de 470</w:t>
+      </w:r>
+      <w:r>
+        <w:t>µ</w:t>
+      </w:r>
+      <w:r>
+        <w:t>H</w:t>
+      </w:r>
+      <w:r>
+        <w:t xml:space="preserve">. Le feedback du </w:t>
+      </w:r>
+      <w:r>
+        <w:t>régulateur</w:t>
+      </w:r>
+      <w:r>
+        <w:t xml:space="preserve"> e</w:t>
+      </w:r>
+      <w:r>
+        <w:t>s</w:t>
+      </w:r>
+      <w:r>
+        <w:t>t relié à l</w:t>
+      </w:r>
+      <w:r>
+        <w:t>a sortie de la self. On retrouve ensuite un condensateur de 220µf connecté à la masse.</w:t>
+      </w:r>
+    </w:p>
+    <w:p>
+      <w:r>
+        <w:t>En amont du régulateur, nous avons placé un pont de diode, permettant de redresser le courant. Ainsi qu’un condensateur de 22µF pour le lisser.</w:t>
+      </w:r>
+    </w:p>
+    <w:p>
+      <w:r>
+        <w:rPr>
+          <w:noProof/>
+          <w:lang w:val="en-US"/>
+        </w:rPr>
+        <w:drawing>
+          <wp:anchor distT="0" distB="0" distL="114300" distR="114300" simplePos="0" relativeHeight="251657215" behindDoc="0" locked="0" layoutInCell="1" allowOverlap="1" wp14:anchorId="5FE10E77" wp14:editId="2FDB0176">
+            <wp:simplePos x="0" y="0"/>
+            <wp:positionH relativeFrom="column">
+              <wp:posOffset>-685800</wp:posOffset>
+            </wp:positionH>
+            <wp:positionV relativeFrom="paragraph">
+              <wp:posOffset>561340</wp:posOffset>
+            </wp:positionV>
+            <wp:extent cx="2365375" cy="1348105"/>
+            <wp:effectExtent l="0" t="0" r="0" b="0"/>
+            <wp:wrapTight wrapText="bothSides">
+              <wp:wrapPolygon edited="0">
+                <wp:start x="0" y="0"/>
+                <wp:lineTo x="0" y="21163"/>
+                <wp:lineTo x="21339" y="21163"/>
+                <wp:lineTo x="21339" y="0"/>
+                <wp:lineTo x="0" y="0"/>
+              </wp:wrapPolygon>
+            </wp:wrapTight>
+            <wp:docPr id="19" name="Picture 19"/>
+            <wp:cNvGraphicFramePr>
+              <a:graphicFrameLocks xmlns:a="http://schemas.openxmlformats.org/drawingml/2006/main" noChangeAspect="1"/>
+            </wp:cNvGraphicFramePr>
+            <a:graphic xmlns:a="http://schemas.openxmlformats.org/drawingml/2006/main">
+              <a:graphicData uri="http://schemas.openxmlformats.org/drawingml/2006/picture">
+                <pic:pic xmlns:pic="http://schemas.openxmlformats.org/drawingml/2006/picture">
+                  <pic:nvPicPr>
+                    <pic:cNvPr id="0" name="Capture d’écran 2015-05-12 à 22.48.48.png"/>
+                    <pic:cNvPicPr/>
+                  </pic:nvPicPr>
+                  <pic:blipFill>
+                    <a:blip r:embed="rId28">
+                      <a:extLst>
+                        <a:ext uri="{28A0092B-C50C-407E-A947-70E740481C1C}">
+                          <a14:useLocalDpi xmlns:a14="http://schemas.microsoft.com/office/drawing/2010/main" val="0"/>
+                        </a:ext>
+                      </a:extLst>
+                    </a:blip>
+                    <a:stretch>
+                      <a:fillRect/>
+                    </a:stretch>
+                  </pic:blipFill>
+                  <pic:spPr>
+                    <a:xfrm>
+                      <a:off x="0" y="0"/>
+                      <a:ext cx="2365375" cy="1348105"/>
+                    </a:xfrm>
+                    <a:prstGeom prst="rect">
+                      <a:avLst/>
+                    </a:prstGeom>
+                  </pic:spPr>
+                </pic:pic>
+              </a:graphicData>
+            </a:graphic>
+            <wp14:sizeRelH relativeFrom="page">
+              <wp14:pctWidth>0</wp14:pctWidth>
+            </wp14:sizeRelH>
+            <wp14:sizeRelV relativeFrom="page">
+              <wp14:pctHeight>0</wp14:pctHeight>
+            </wp14:sizeRelV>
+          </wp:anchor>
+        </w:drawing>
+      </w:r>
+    </w:p>
+    <w:p>
+      <w:r>
+        <w:rPr>
+          <w:noProof/>
+          <w:lang w:val="en-US"/>
+        </w:rPr>
+        <w:drawing>
+          <wp:anchor distT="0" distB="0" distL="114300" distR="114300" simplePos="0" relativeHeight="251675648" behindDoc="0" locked="0" layoutInCell="1" allowOverlap="1" wp14:anchorId="07D7E57C" wp14:editId="3C225C35">
+            <wp:simplePos x="0" y="0"/>
+            <wp:positionH relativeFrom="column">
+              <wp:posOffset>1371600</wp:posOffset>
+            </wp:positionH>
+            <wp:positionV relativeFrom="paragraph">
+              <wp:posOffset>39370</wp:posOffset>
+            </wp:positionV>
+            <wp:extent cx="4584700" cy="1753870"/>
+            <wp:effectExtent l="0" t="0" r="12700" b="0"/>
+            <wp:wrapSquare wrapText="bothSides"/>
+            <wp:docPr id="18" name="Picture 18"/>
+            <wp:cNvGraphicFramePr>
+              <a:graphicFrameLocks xmlns:a="http://schemas.openxmlformats.org/drawingml/2006/main" noChangeAspect="1"/>
+            </wp:cNvGraphicFramePr>
+            <a:graphic xmlns:a="http://schemas.openxmlformats.org/drawingml/2006/main">
+              <a:graphicData uri="http://schemas.openxmlformats.org/drawingml/2006/picture">
+                <pic:pic xmlns:pic="http://schemas.openxmlformats.org/drawingml/2006/picture">
+                  <pic:nvPicPr>
+                    <pic:cNvPr id="0" name="Capture d’écran 2015-05-12 à 22.35.29.png"/>
+                    <pic:cNvPicPr/>
+                  </pic:nvPicPr>
+                  <pic:blipFill>
+                    <a:blip r:embed="rId29">
+                      <a:extLst>
+                        <a:ext uri="{28A0092B-C50C-407E-A947-70E740481C1C}">
+                          <a14:useLocalDpi xmlns:a14="http://schemas.microsoft.com/office/drawing/2010/main" val="0"/>
+                        </a:ext>
+                      </a:extLst>
+                    </a:blip>
+                    <a:stretch>
+                      <a:fillRect/>
+                    </a:stretch>
+                  </pic:blipFill>
+                  <pic:spPr>
+                    <a:xfrm>
+                      <a:off x="0" y="0"/>
+                      <a:ext cx="4584700" cy="1753870"/>
+                    </a:xfrm>
+                    <a:prstGeom prst="rect">
+                      <a:avLst/>
+                    </a:prstGeom>
+                  </pic:spPr>
+                </pic:pic>
+              </a:graphicData>
+            </a:graphic>
+            <wp14:sizeRelH relativeFrom="page">
+              <wp14:pctWidth>0</wp14:pctWidth>
+            </wp14:sizeRelH>
+            <wp14:sizeRelV relativeFrom="page">
+              <wp14:pctHeight>0</wp14:pctHeight>
+            </wp14:sizeRelV>
+          </wp:anchor>
+        </w:drawing>
+      </w:r>
+    </w:p>
+    <w:p>
+      <w:pPr>
+        <w:pStyle w:val="Heading2"/>
+      </w:pPr>
+    </w:p>
+    <w:p>
+      <w:pPr>
+        <w:pStyle w:val="ListParagraph"/>
+        <w:numPr>
+          <w:ilvl w:val="0"/>
+          <w:numId w:val="11"/>
+        </w:numPr>
+      </w:pPr>
+      <w:r>
+        <w:t>FP3 Commande en puissance</w:t>
+      </w:r>
+    </w:p>
+    <w:p/>
+    <w:p>
+      <w:r>
+        <w:t>L’entr</w:t>
+      </w:r>
+      <w:r>
+        <w:t>er de la bobine du relais est directement relié à la sortie du régulateur de tension. La sortie de la bobine est quand à elle, relié au microcontrôleur. Pour que la bobine soit traversée par un courant, la sortie du microcontrôleur doit être à 0.</w:t>
+      </w:r>
+    </w:p>
+    <w:p>
+      <w:r>
+        <w:t>Entre l’entrer et la sortie du relais sont aussi relié par une diode de roue libre permettant à la bobine de ce décharger.</w:t>
+      </w:r>
+    </w:p>
+    <w:p>
+      <w:pPr>
+        <w:pStyle w:val="Heading2"/>
+      </w:pPr>
+    </w:p>
+    <w:p>
+      <w:pPr>
+        <w:pStyle w:val="Heading2"/>
+      </w:pPr>
       <w:bookmarkStart w:id="24" w:name="_GoBack"/>
       <w:bookmarkEnd w:id="24"/>
-    </w:p>
-    <w:p>
-      <w:pPr>
-        <w:pStyle w:val="Heading2"/>
-      </w:pPr>
-      <w:r>
-        <w:t>Module garage</w:t>
-      </w:r>
-    </w:p>
-    <w:p>
-      <w:pPr>
-        <w:pStyle w:val="Heading2"/>
-      </w:pPr>
       <w:r>
         <w:t>Module météo</w:t>
       </w:r>
@@ -4059,7 +4781,7 @@
                     <pic:cNvPicPr/>
                   </pic:nvPicPr>
                   <pic:blipFill rotWithShape="1">
-                    <a:blip r:embed="rId23">
+                    <a:blip r:embed="rId30">
                       <a:extLst>
                         <a:ext uri="{28A0092B-C50C-407E-A947-70E740481C1C}">
                           <a14:useLocalDpi xmlns:a14="http://schemas.microsoft.com/office/drawing/2010/main" val="0"/>
@@ -4387,7 +5109,7 @@
   <w:abstractNum w:abstractNumId="1">
     <w:nsid w:val="0BE75052"/>
     <w:multiLevelType w:val="hybridMultilevel"/>
-    <w:tmpl w:val="2FECDAD6"/>
+    <w:tmpl w:val="056C41C6"/>
     <w:lvl w:ilvl="0" w:tplc="04090001">
       <w:start w:val="1"/>
       <w:numFmt w:val="bullet"/>
@@ -4412,16 +5134,15 @@
         <w:rFonts w:ascii="Courier New" w:hAnsi="Courier New" w:hint="default"/>
       </w:rPr>
     </w:lvl>
-    <w:lvl w:ilvl="2" w:tplc="04090005" w:tentative="1">
-      <w:start w:val="1"/>
-      <w:numFmt w:val="bullet"/>
-      <w:lvlText w:val=""/>
+    <w:lvl w:ilvl="2" w:tplc="B556599E">
+      <w:numFmt w:val="bullet"/>
+      <w:lvlText w:val="-"/>
       <w:lvlJc w:val="left"/>
       <w:pPr>
         <w:ind w:left="2160" w:hanging="360"/>
       </w:pPr>
       <w:rPr>
-        <w:rFonts w:ascii="Wingdings" w:hAnsi="Wingdings" w:hint="default"/>
+        <w:rFonts w:ascii="Cambria" w:eastAsiaTheme="minorEastAsia" w:hAnsi="Cambria" w:cstheme="minorBidi" w:hint="default"/>
       </w:rPr>
     </w:lvl>
     <w:lvl w:ilvl="3" w:tplc="04090001" w:tentative="1">
@@ -4724,6 +5445,119 @@
     </w:lvl>
   </w:abstractNum>
   <w:abstractNum w:abstractNumId="4">
+    <w:nsid w:val="31F371A7"/>
+    <w:multiLevelType w:val="hybridMultilevel"/>
+    <w:tmpl w:val="95185B6A"/>
+    <w:lvl w:ilvl="0" w:tplc="04090001">
+      <w:start w:val="1"/>
+      <w:numFmt w:val="bullet"/>
+      <w:lvlText w:val=""/>
+      <w:lvlJc w:val="left"/>
+      <w:pPr>
+        <w:ind w:left="720" w:hanging="360"/>
+      </w:pPr>
+      <w:rPr>
+        <w:rFonts w:ascii="Symbol" w:hAnsi="Symbol" w:hint="default"/>
+      </w:rPr>
+    </w:lvl>
+    <w:lvl w:ilvl="1" w:tplc="04090003" w:tentative="1">
+      <w:start w:val="1"/>
+      <w:numFmt w:val="bullet"/>
+      <w:lvlText w:val="o"/>
+      <w:lvlJc w:val="left"/>
+      <w:pPr>
+        <w:ind w:left="1440" w:hanging="360"/>
+      </w:pPr>
+      <w:rPr>
+        <w:rFonts w:ascii="Courier New" w:hAnsi="Courier New" w:hint="default"/>
+      </w:rPr>
+    </w:lvl>
+    <w:lvl w:ilvl="2" w:tplc="04090005" w:tentative="1">
+      <w:start w:val="1"/>
+      <w:numFmt w:val="bullet"/>
+      <w:lvlText w:val=""/>
+      <w:lvlJc w:val="left"/>
+      <w:pPr>
+        <w:ind w:left="2160" w:hanging="360"/>
+      </w:pPr>
+      <w:rPr>
+        <w:rFonts w:ascii="Wingdings" w:hAnsi="Wingdings" w:hint="default"/>
+      </w:rPr>
+    </w:lvl>
+    <w:lvl w:ilvl="3" w:tplc="04090001" w:tentative="1">
+      <w:start w:val="1"/>
+      <w:numFmt w:val="bullet"/>
+      <w:lvlText w:val=""/>
+      <w:lvlJc w:val="left"/>
+      <w:pPr>
+        <w:ind w:left="2880" w:hanging="360"/>
+      </w:pPr>
+      <w:rPr>
+        <w:rFonts w:ascii="Symbol" w:hAnsi="Symbol" w:hint="default"/>
+      </w:rPr>
+    </w:lvl>
+    <w:lvl w:ilvl="4" w:tplc="04090003" w:tentative="1">
+      <w:start w:val="1"/>
+      <w:numFmt w:val="bullet"/>
+      <w:lvlText w:val="o"/>
+      <w:lvlJc w:val="left"/>
+      <w:pPr>
+        <w:ind w:left="3600" w:hanging="360"/>
+      </w:pPr>
+      <w:rPr>
+        <w:rFonts w:ascii="Courier New" w:hAnsi="Courier New" w:hint="default"/>
+      </w:rPr>
+    </w:lvl>
+    <w:lvl w:ilvl="5" w:tplc="04090005" w:tentative="1">
+      <w:start w:val="1"/>
+      <w:numFmt w:val="bullet"/>
+      <w:lvlText w:val=""/>
+      <w:lvlJc w:val="left"/>
+      <w:pPr>
+        <w:ind w:left="4320" w:hanging="360"/>
+      </w:pPr>
+      <w:rPr>
+        <w:rFonts w:ascii="Wingdings" w:hAnsi="Wingdings" w:hint="default"/>
+      </w:rPr>
+    </w:lvl>
+    <w:lvl w:ilvl="6" w:tplc="04090001" w:tentative="1">
+      <w:start w:val="1"/>
+      <w:numFmt w:val="bullet"/>
+      <w:lvlText w:val=""/>
+      <w:lvlJc w:val="left"/>
+      <w:pPr>
+        <w:ind w:left="5040" w:hanging="360"/>
+      </w:pPr>
+      <w:rPr>
+        <w:rFonts w:ascii="Symbol" w:hAnsi="Symbol" w:hint="default"/>
+      </w:rPr>
+    </w:lvl>
+    <w:lvl w:ilvl="7" w:tplc="04090003" w:tentative="1">
+      <w:start w:val="1"/>
+      <w:numFmt w:val="bullet"/>
+      <w:lvlText w:val="o"/>
+      <w:lvlJc w:val="left"/>
+      <w:pPr>
+        <w:ind w:left="5760" w:hanging="360"/>
+      </w:pPr>
+      <w:rPr>
+        <w:rFonts w:ascii="Courier New" w:hAnsi="Courier New" w:hint="default"/>
+      </w:rPr>
+    </w:lvl>
+    <w:lvl w:ilvl="8" w:tplc="04090005" w:tentative="1">
+      <w:start w:val="1"/>
+      <w:numFmt w:val="bullet"/>
+      <w:lvlText w:val=""/>
+      <w:lvlJc w:val="left"/>
+      <w:pPr>
+        <w:ind w:left="6480" w:hanging="360"/>
+      </w:pPr>
+      <w:rPr>
+        <w:rFonts w:ascii="Wingdings" w:hAnsi="Wingdings" w:hint="default"/>
+      </w:rPr>
+    </w:lvl>
+  </w:abstractNum>
+  <w:abstractNum w:abstractNumId="5">
     <w:nsid w:val="41EE0799"/>
     <w:multiLevelType w:val="hybridMultilevel"/>
     <w:tmpl w:val="498838B2"/>
@@ -4836,7 +5670,7 @@
       </w:rPr>
     </w:lvl>
   </w:abstractNum>
-  <w:abstractNum w:abstractNumId="5">
+  <w:abstractNum w:abstractNumId="6">
     <w:nsid w:val="472D3B14"/>
     <w:multiLevelType w:val="hybridMultilevel"/>
     <w:tmpl w:val="827672D8"/>
@@ -4949,7 +5783,7 @@
       </w:rPr>
     </w:lvl>
   </w:abstractNum>
-  <w:abstractNum w:abstractNumId="6">
+  <w:abstractNum w:abstractNumId="7">
     <w:nsid w:val="5CAF7707"/>
     <w:multiLevelType w:val="hybridMultilevel"/>
     <w:tmpl w:val="36DAAECA"/>
@@ -5035,7 +5869,7 @@
       </w:pPr>
     </w:lvl>
   </w:abstractNum>
-  <w:abstractNum w:abstractNumId="7">
+  <w:abstractNum w:abstractNumId="8">
     <w:nsid w:val="69F81199"/>
     <w:multiLevelType w:val="hybridMultilevel"/>
     <w:tmpl w:val="A38A61C0"/>
@@ -5148,7 +5982,7 @@
       </w:rPr>
     </w:lvl>
   </w:abstractNum>
-  <w:abstractNum w:abstractNumId="8">
+  <w:abstractNum w:abstractNumId="9">
     <w:nsid w:val="79D25335"/>
     <w:multiLevelType w:val="hybridMultilevel"/>
     <w:tmpl w:val="BADE6FD2"/>
@@ -5261,7 +6095,7 @@
       </w:rPr>
     </w:lvl>
   </w:abstractNum>
-  <w:abstractNum w:abstractNumId="9">
+  <w:abstractNum w:abstractNumId="10">
     <w:nsid w:val="7BFF29CF"/>
     <w:multiLevelType w:val="hybridMultilevel"/>
     <w:tmpl w:val="5D82CF68"/>
@@ -5377,22 +6211,22 @@
     <w:abstractNumId w:val="3"/>
   </w:num>
   <w:num w:numId="2">
-    <w:abstractNumId w:val="5"/>
+    <w:abstractNumId w:val="6"/>
   </w:num>
   <w:num w:numId="3">
+    <w:abstractNumId w:val="8"/>
+  </w:num>
+  <w:num w:numId="4">
     <w:abstractNumId w:val="7"/>
   </w:num>
-  <w:num w:numId="4">
-    <w:abstractNumId w:val="6"/>
-  </w:num>
   <w:num w:numId="5">
-    <w:abstractNumId w:val="9"/>
+    <w:abstractNumId w:val="10"/>
   </w:num>
   <w:num w:numId="6">
     <w:abstractNumId w:val="1"/>
   </w:num>
   <w:num w:numId="7">
-    <w:abstractNumId w:val="4"/>
+    <w:abstractNumId w:val="5"/>
   </w:num>
   <w:num w:numId="8">
     <w:abstractNumId w:val="2"/>
@@ -5401,7 +6235,10 @@
     <w:abstractNumId w:val="0"/>
   </w:num>
   <w:num w:numId="10">
-    <w:abstractNumId w:val="8"/>
+    <w:abstractNumId w:val="9"/>
+  </w:num>
+  <w:num w:numId="11">
+    <w:abstractNumId w:val="4"/>
   </w:num>
 </w:numbering>
 </file>
@@ -7041,7 +7878,7 @@
 </file>
 
 <file path=customXml/itemProps1.xml><?xml version="1.0" encoding="utf-8"?>
-<ds:datastoreItem xmlns:ds="http://schemas.openxmlformats.org/officeDocument/2006/customXml" ds:itemID="{11DB5C11-9023-914B-8D17-B0F1121B2B86}">
+<ds:datastoreItem xmlns:ds="http://schemas.openxmlformats.org/officeDocument/2006/customXml" ds:itemID="{26440F08-22DA-1A45-A534-E512747F879A}">
   <ds:schemaRefs>
     <ds:schemaRef ds:uri="http://schemas.openxmlformats.org/officeDocument/2006/bibliography"/>
   </ds:schemaRefs>

</xml_diff>

<commit_message>
je reste demain midi
</commit_message>
<xml_diff>
--- a/Projet Elec/Documentation/RAPPORT.docx
+++ b/Projet Elec/Documentation/RAPPORT.docx
@@ -4708,6 +4708,11 @@
       </w:r>
     </w:p>
     <w:p>
+      <w:r>
+        <w:t>Le contact du relais laisse passer le courant nécessaire au fonctionnement des électrovannes lorsque la bobine est activée.</w:t>
+      </w:r>
+    </w:p>
+    <w:p>
       <w:pPr>
         <w:pStyle w:val="Heading2"/>
       </w:pPr>
@@ -4715,15 +4720,6 @@
     <w:p>
       <w:pPr>
         <w:pStyle w:val="Heading2"/>
-      </w:pPr>
-      <w:bookmarkStart w:id="24" w:name="_GoBack"/>
-      <w:bookmarkEnd w:id="24"/>
-      <w:r>
-        <w:t>Module météo</w:t>
-      </w:r>
-    </w:p>
-    <w:p>
-      <w:pPr>
         <w:sectPr>
           <w:pgSz w:w="11900" w:h="16840"/>
           <w:pgMar w:top="1440" w:right="1800" w:bottom="1440" w:left="1800" w:header="708" w:footer="708" w:gutter="0"/>
@@ -4731,6 +4727,223 @@
           <w:docGrid w:linePitch="360"/>
         </w:sectPr>
       </w:pPr>
+    </w:p>
+    <w:p>
+      <w:pPr>
+        <w:pStyle w:val="Heading2"/>
+      </w:pPr>
+      <w:r>
+        <w:t>Module météo</w:t>
+      </w:r>
+    </w:p>
+    <w:p/>
+    <w:p/>
+    <w:p>
+      <w:pPr>
+        <w:pStyle w:val="ListParagraph"/>
+        <w:numPr>
+          <w:ilvl w:val="0"/>
+          <w:numId w:val="11"/>
+        </w:numPr>
+      </w:pPr>
+      <w:r>
+        <w:t>FA1 Adaptation de tension</w:t>
+      </w:r>
+    </w:p>
+    <w:p/>
+    <w:p/>
+    <w:p>
+      <w:r>
+        <w:t xml:space="preserve">Pour la mise en place du régulateur de tension, nous avons installé un condensateur de 22µF en entrer, et un de 220µF en sortie. </w:t>
+      </w:r>
+    </w:p>
+    <w:p/>
+    <w:p/>
+    <w:p/>
+    <w:p>
+      <w:r>
+        <w:t>Pour les fonctions FP5 Captage de la température et de l’humidité et FP6 Captage de la luminosité. Nous avons câblé les capteurs comme indiqués sur la documentation technique.</w:t>
+      </w:r>
+    </w:p>
+    <w:p/>
+    <w:p>
+      <w:pPr>
+        <w:pStyle w:val="ListParagraph"/>
+        <w:numPr>
+          <w:ilvl w:val="0"/>
+          <w:numId w:val="11"/>
+        </w:numPr>
+      </w:pPr>
+      <w:r>
+        <w:t>FP5 Captage de la température et de l’humidité</w:t>
+      </w:r>
+    </w:p>
+    <w:p>
+      <w:r>
+        <w:rPr>
+          <w:noProof/>
+          <w:lang w:val="en-US"/>
+        </w:rPr>
+        <w:drawing>
+          <wp:anchor distT="0" distB="0" distL="114300" distR="114300" simplePos="0" relativeHeight="251676672" behindDoc="0" locked="0" layoutInCell="1" allowOverlap="1" wp14:anchorId="61EA29BC" wp14:editId="4E74F7D3">
+            <wp:simplePos x="0" y="0"/>
+            <wp:positionH relativeFrom="column">
+              <wp:posOffset>1257300</wp:posOffset>
+            </wp:positionH>
+            <wp:positionV relativeFrom="paragraph">
+              <wp:posOffset>60960</wp:posOffset>
+            </wp:positionV>
+            <wp:extent cx="2781300" cy="2730500"/>
+            <wp:effectExtent l="0" t="0" r="12700" b="12700"/>
+            <wp:wrapSquare wrapText="bothSides"/>
+            <wp:docPr id="10" name="Picture 10"/>
+            <wp:cNvGraphicFramePr>
+              <a:graphicFrameLocks xmlns:a="http://schemas.openxmlformats.org/drawingml/2006/main" noChangeAspect="1"/>
+            </wp:cNvGraphicFramePr>
+            <a:graphic xmlns:a="http://schemas.openxmlformats.org/drawingml/2006/main">
+              <a:graphicData uri="http://schemas.openxmlformats.org/drawingml/2006/picture">
+                <pic:pic xmlns:pic="http://schemas.openxmlformats.org/drawingml/2006/picture">
+                  <pic:nvPicPr>
+                    <pic:cNvPr id="0" name="Capture d’écran 2015-05-12 à 23.17.49.png"/>
+                    <pic:cNvPicPr/>
+                  </pic:nvPicPr>
+                  <pic:blipFill>
+                    <a:blip r:embed="rId30">
+                      <a:extLst>
+                        <a:ext uri="{28A0092B-C50C-407E-A947-70E740481C1C}">
+                          <a14:useLocalDpi xmlns:a14="http://schemas.microsoft.com/office/drawing/2010/main" val="0"/>
+                        </a:ext>
+                      </a:extLst>
+                    </a:blip>
+                    <a:stretch>
+                      <a:fillRect/>
+                    </a:stretch>
+                  </pic:blipFill>
+                  <pic:spPr>
+                    <a:xfrm>
+                      <a:off x="0" y="0"/>
+                      <a:ext cx="2781300" cy="2730500"/>
+                    </a:xfrm>
+                    <a:prstGeom prst="rect">
+                      <a:avLst/>
+                    </a:prstGeom>
+                  </pic:spPr>
+                </pic:pic>
+              </a:graphicData>
+            </a:graphic>
+            <wp14:sizeRelH relativeFrom="page">
+              <wp14:pctWidth>0</wp14:pctWidth>
+            </wp14:sizeRelH>
+            <wp14:sizeRelV relativeFrom="page">
+              <wp14:pctHeight>0</wp14:pctHeight>
+            </wp14:sizeRelV>
+          </wp:anchor>
+        </w:drawing>
+      </w:r>
+    </w:p>
+    <w:p/>
+    <w:p/>
+    <w:p/>
+    <w:p/>
+    <w:p/>
+    <w:p/>
+    <w:p/>
+    <w:p>
+      <w:bookmarkStart w:id="24" w:name="_GoBack"/>
+      <w:bookmarkEnd w:id="24"/>
+    </w:p>
+    <w:p/>
+    <w:p/>
+    <w:p/>
+    <w:p/>
+    <w:p/>
+    <w:p/>
+    <w:p/>
+    <w:p/>
+    <w:p/>
+    <w:p>
+      <w:pPr>
+        <w:pStyle w:val="ListParagraph"/>
+        <w:numPr>
+          <w:ilvl w:val="0"/>
+          <w:numId w:val="11"/>
+        </w:numPr>
+      </w:pPr>
+      <w:r>
+        <w:t>FP6 Captage de la luminosité</w:t>
+      </w:r>
+    </w:p>
+    <w:p/>
+    <w:p>
+      <w:pPr>
+        <w:sectPr>
+          <w:pgSz w:w="11900" w:h="16840"/>
+          <w:pgMar w:top="1440" w:right="1800" w:bottom="1440" w:left="1800" w:header="708" w:footer="708" w:gutter="0"/>
+          <w:cols w:space="708"/>
+          <w:docGrid w:linePitch="360"/>
+        </w:sectPr>
+      </w:pPr>
+      <w:r>
+        <w:rPr>
+          <w:noProof/>
+          <w:lang w:val="en-US"/>
+        </w:rPr>
+        <w:drawing>
+          <wp:anchor distT="0" distB="0" distL="114300" distR="114300" simplePos="0" relativeHeight="251677696" behindDoc="0" locked="0" layoutInCell="1" allowOverlap="1" wp14:anchorId="4B146D57" wp14:editId="22DF59A9">
+            <wp:simplePos x="0" y="0"/>
+            <wp:positionH relativeFrom="column">
+              <wp:posOffset>1485900</wp:posOffset>
+            </wp:positionH>
+            <wp:positionV relativeFrom="paragraph">
+              <wp:posOffset>22225</wp:posOffset>
+            </wp:positionV>
+            <wp:extent cx="2311400" cy="1714500"/>
+            <wp:effectExtent l="0" t="0" r="0" b="12700"/>
+            <wp:wrapSquare wrapText="bothSides"/>
+            <wp:docPr id="13" name="Picture 13"/>
+            <wp:cNvGraphicFramePr>
+              <a:graphicFrameLocks xmlns:a="http://schemas.openxmlformats.org/drawingml/2006/main" noChangeAspect="1"/>
+            </wp:cNvGraphicFramePr>
+            <a:graphic xmlns:a="http://schemas.openxmlformats.org/drawingml/2006/main">
+              <a:graphicData uri="http://schemas.openxmlformats.org/drawingml/2006/picture">
+                <pic:pic xmlns:pic="http://schemas.openxmlformats.org/drawingml/2006/picture">
+                  <pic:nvPicPr>
+                    <pic:cNvPr id="0" name="Capture d’écran 2015-05-12 à 23.17.59.png"/>
+                    <pic:cNvPicPr/>
+                  </pic:nvPicPr>
+                  <pic:blipFill>
+                    <a:blip r:embed="rId31">
+                      <a:extLst>
+                        <a:ext uri="{28A0092B-C50C-407E-A947-70E740481C1C}">
+                          <a14:useLocalDpi xmlns:a14="http://schemas.microsoft.com/office/drawing/2010/main" val="0"/>
+                        </a:ext>
+                      </a:extLst>
+                    </a:blip>
+                    <a:stretch>
+                      <a:fillRect/>
+                    </a:stretch>
+                  </pic:blipFill>
+                  <pic:spPr>
+                    <a:xfrm>
+                      <a:off x="0" y="0"/>
+                      <a:ext cx="2311400" cy="1714500"/>
+                    </a:xfrm>
+                    <a:prstGeom prst="rect">
+                      <a:avLst/>
+                    </a:prstGeom>
+                  </pic:spPr>
+                </pic:pic>
+              </a:graphicData>
+            </a:graphic>
+            <wp14:sizeRelH relativeFrom="page">
+              <wp14:pctWidth>0</wp14:pctWidth>
+            </wp14:sizeRelH>
+            <wp14:sizeRelV relativeFrom="page">
+              <wp14:pctHeight>0</wp14:pctHeight>
+            </wp14:sizeRelV>
+          </wp:anchor>
+        </w:drawing>
+      </w:r>
     </w:p>
     <w:p/>
     <w:p>
@@ -4781,7 +4994,7 @@
                     <pic:cNvPicPr/>
                   </pic:nvPicPr>
                   <pic:blipFill rotWithShape="1">
-                    <a:blip r:embed="rId30">
+                    <a:blip r:embed="rId32">
                       <a:extLst>
                         <a:ext uri="{28A0092B-C50C-407E-A947-70E740481C1C}">
                           <a14:useLocalDpi xmlns:a14="http://schemas.microsoft.com/office/drawing/2010/main" val="0"/>
@@ -5447,7 +5660,7 @@
   <w:abstractNum w:abstractNumId="4">
     <w:nsid w:val="31F371A7"/>
     <w:multiLevelType w:val="hybridMultilevel"/>
-    <w:tmpl w:val="95185B6A"/>
+    <w:tmpl w:val="2B50FD98"/>
     <w:lvl w:ilvl="0" w:tplc="04090001">
       <w:start w:val="1"/>
       <w:numFmt w:val="bullet"/>
@@ -7878,7 +8091,7 @@
 </file>
 
 <file path=customXml/itemProps1.xml><?xml version="1.0" encoding="utf-8"?>
-<ds:datastoreItem xmlns:ds="http://schemas.openxmlformats.org/officeDocument/2006/customXml" ds:itemID="{26440F08-22DA-1A45-A534-E512747F879A}">
+<ds:datastoreItem xmlns:ds="http://schemas.openxmlformats.org/officeDocument/2006/customXml" ds:itemID="{C952C537-E98A-484B-BBF5-2B938F0D5EF5}">
   <ds:schemaRefs>
     <ds:schemaRef ds:uri="http://schemas.openxmlformats.org/officeDocument/2006/bibliography"/>
   </ds:schemaRefs>

</xml_diff>